<commit_message>
streszczenie + słowa klucze
</commit_message>
<xml_diff>
--- a/Dokumentacja.docx
+++ b/Dokumentacja.docx
@@ -28,7 +28,7 @@
                     </pic:cNvPicPr>
                   </pic:nvPicPr>
                   <pic:blipFill>
-                    <a:blip r:embed="rId4" cstate="print">
+                    <a:blip r:embed="rId7" cstate="print">
                       <a:extLst>
                         <a:ext uri="{28A0092B-C50C-407E-A947-70E740481C1C}">
                           <a14:useLocalDpi xmlns:a14="http://schemas.microsoft.com/office/drawing/2010/main" val="0"/>
@@ -133,7 +133,13 @@
         <w:jc w:val="center"/>
       </w:pPr>
       <w:r>
-        <w:t>Specjalizacja Baz Danych</w:t>
+        <w:t>Specjalizacja Baz</w:t>
+      </w:r>
+      <w:r>
+        <w:t>y</w:t>
+      </w:r>
+      <w:r>
+        <w:t xml:space="preserve"> Danych</w:t>
       </w:r>
     </w:p>
     <w:p>
@@ -335,14 +341,520 @@
       </w:r>
     </w:p>
     <w:p/>
+    <w:p>
+      <w:pPr>
+        <w:spacing w:after="160" w:line="259" w:lineRule="auto"/>
+      </w:pPr>
+      <w:r>
+        <w:br w:type="page"/>
+      </w:r>
+    </w:p>
+    <w:p>
+      <w:pPr>
+        <w:jc w:val="center"/>
+        <w:rPr>
+          <w:b/>
+          <w:bCs/>
+          <w:sz w:val="32"/>
+          <w:szCs w:val="32"/>
+        </w:rPr>
+      </w:pPr>
+      <w:r>
+        <w:rPr>
+          <w:b/>
+          <w:bCs/>
+          <w:sz w:val="32"/>
+          <w:szCs w:val="32"/>
+        </w:rPr>
+        <w:lastRenderedPageBreak/>
+        <w:t>Streszczenie</w:t>
+      </w:r>
+    </w:p>
+    <w:p>
+      <w:pPr>
+        <w:rPr>
+          <w:sz w:val="24"/>
+        </w:rPr>
+      </w:pPr>
+      <w:r>
+        <w:rPr>
+          <w:sz w:val="24"/>
+        </w:rPr>
+        <w:tab/>
+      </w:r>
+    </w:p>
+    <w:p>
+      <w:pPr>
+        <w:rPr>
+          <w:sz w:val="24"/>
+        </w:rPr>
+      </w:pPr>
+    </w:p>
+    <w:p>
+      <w:pPr>
+        <w:spacing w:line="360" w:lineRule="auto"/>
+        <w:rPr>
+          <w:sz w:val="24"/>
+        </w:rPr>
+      </w:pPr>
+      <w:r>
+        <w:rPr>
+          <w:sz w:val="24"/>
+        </w:rPr>
+        <w:tab/>
+        <w:t>Głównym celem projektu było stworzenie</w:t>
+      </w:r>
+      <w:r>
+        <w:rPr>
+          <w:sz w:val="24"/>
+        </w:rPr>
+        <w:t xml:space="preserve"> praktycznej, łatwej w użyciu i intuicyjnej aplikacji webowej wspomagającej zarządzanie placówkami edukacyjnymi</w:t>
+      </w:r>
+      <w:r>
+        <w:rPr>
+          <w:sz w:val="24"/>
+        </w:rPr>
+        <w:t>, zarówno od strony uczniów (studentów) jak i dydaktyków</w:t>
+      </w:r>
+      <w:r>
+        <w:rPr>
+          <w:sz w:val="24"/>
+        </w:rPr>
+        <w:t>.</w:t>
+      </w:r>
+    </w:p>
+    <w:p>
+      <w:pPr>
+        <w:spacing w:line="360" w:lineRule="auto"/>
+        <w:rPr>
+          <w:sz w:val="24"/>
+        </w:rPr>
+      </w:pPr>
+      <w:r>
+        <w:rPr>
+          <w:sz w:val="24"/>
+        </w:rPr>
+        <w:tab/>
+        <w:t>Praca zawiera szczegółowy opis nowo zaprojektowane</w:t>
+      </w:r>
+      <w:r>
+        <w:rPr>
+          <w:sz w:val="24"/>
+        </w:rPr>
+        <w:t>j</w:t>
+      </w:r>
+      <w:r>
+        <w:rPr>
+          <w:sz w:val="24"/>
+        </w:rPr>
+        <w:t xml:space="preserve"> aplikacji, na wszystkich warstwach jej tworzenia. </w:t>
+      </w:r>
+      <w:r>
+        <w:rPr>
+          <w:sz w:val="24"/>
+        </w:rPr>
+        <w:t xml:space="preserve">Stworzony system wspomaga proces zarządzania procesami zachodzącymi w jednostkach edukacyjnych, ze szczególnym podkreśleniem wprowadzenia prostego i intuicyjnego interfejsu zrozumiałego dla osób nietechnicznych. </w:t>
+      </w:r>
+      <w:r>
+        <w:rPr>
+          <w:sz w:val="24"/>
+        </w:rPr>
+        <w:t xml:space="preserve">Dogłębna analiza pracy zawiera zarówno wymagania funkcjonalne i niefunkcjonalne, wraz z omówieniem prototypu interfejsu aplikacji. </w:t>
+      </w:r>
+      <w:r>
+        <w:rPr>
+          <w:sz w:val="24"/>
+        </w:rPr>
+        <w:t>Ponadto, przedstawiony jest opis bazy danych z której korzysta stworzony system.</w:t>
+      </w:r>
+    </w:p>
+    <w:p>
+      <w:pPr>
+        <w:spacing w:line="360" w:lineRule="auto"/>
+        <w:rPr>
+          <w:sz w:val="24"/>
+        </w:rPr>
+      </w:pPr>
+      <w:r>
+        <w:rPr>
+          <w:sz w:val="24"/>
+        </w:rPr>
+        <w:tab/>
+        <w:t xml:space="preserve">Kolejna część </w:t>
+      </w:r>
+      <w:r>
+        <w:rPr>
+          <w:sz w:val="24"/>
+        </w:rPr>
+        <w:t xml:space="preserve">omawia </w:t>
+      </w:r>
+      <w:r>
+        <w:rPr>
+          <w:sz w:val="24"/>
+        </w:rPr>
+        <w:t>elementy częściowe fazy projektowania. W szczególności zamieszczone są informację zawierające opis architektury, model C4,</w:t>
+      </w:r>
+      <w:r>
+        <w:rPr>
+          <w:sz w:val="24"/>
+        </w:rPr>
+        <w:t xml:space="preserve"> opis bibliotek i szkieletów jak i opis bibliotek i </w:t>
+      </w:r>
+      <w:proofErr w:type="spellStart"/>
+      <w:r>
+        <w:rPr>
+          <w:sz w:val="24"/>
+        </w:rPr>
+        <w:t>frameworków</w:t>
+      </w:r>
+      <w:proofErr w:type="spellEnd"/>
+      <w:r>
+        <w:rPr>
+          <w:sz w:val="24"/>
+        </w:rPr>
+        <w:t xml:space="preserve">. Rozdział </w:t>
+      </w:r>
+      <w:r>
+        <w:rPr>
+          <w:sz w:val="24"/>
+        </w:rPr>
+        <w:t>kończy się paragrafami o warstwie trwałości oraz testowaniu i wdrożeniu.</w:t>
+      </w:r>
+    </w:p>
+    <w:p>
+      <w:pPr>
+        <w:spacing w:line="360" w:lineRule="auto"/>
+        <w:ind w:firstLine="708"/>
+        <w:rPr>
+          <w:sz w:val="24"/>
+        </w:rPr>
+      </w:pPr>
+      <w:r>
+        <w:rPr>
+          <w:sz w:val="24"/>
+        </w:rPr>
+        <w:t>Finalna część</w:t>
+      </w:r>
+      <w:r>
+        <w:rPr>
+          <w:sz w:val="24"/>
+        </w:rPr>
+        <w:t xml:space="preserve"> podsumowuje całą pracę, stworzoną aplikację oraz pr</w:t>
+      </w:r>
+      <w:r>
+        <w:rPr>
+          <w:sz w:val="24"/>
+        </w:rPr>
+        <w:t xml:space="preserve">ezentuje </w:t>
+      </w:r>
+      <w:r>
+        <w:rPr>
+          <w:sz w:val="24"/>
+        </w:rPr>
+        <w:t>wnioski.</w:t>
+      </w:r>
+    </w:p>
+    <w:p>
+      <w:pPr>
+        <w:spacing w:line="360" w:lineRule="auto"/>
+        <w:ind w:firstLine="708"/>
+        <w:rPr>
+          <w:sz w:val="24"/>
+        </w:rPr>
+      </w:pPr>
+    </w:p>
+    <w:p>
+      <w:pPr>
+        <w:spacing w:line="360" w:lineRule="auto"/>
+        <w:ind w:firstLine="708"/>
+        <w:rPr>
+          <w:sz w:val="24"/>
+        </w:rPr>
+      </w:pPr>
+    </w:p>
+    <w:p>
+      <w:pPr>
+        <w:spacing w:line="360" w:lineRule="auto"/>
+        <w:rPr>
+          <w:sz w:val="24"/>
+        </w:rPr>
+      </w:pPr>
+      <w:r>
+        <w:rPr>
+          <w:b/>
+          <w:bCs/>
+          <w:sz w:val="24"/>
+        </w:rPr>
+        <w:t>Słowa Kluczowe:</w:t>
+      </w:r>
+      <w:r>
+        <w:rPr>
+          <w:b/>
+          <w:bCs/>
+          <w:sz w:val="24"/>
+        </w:rPr>
+        <w:t xml:space="preserve"> </w:t>
+      </w:r>
+      <w:r>
+        <w:rPr>
+          <w:sz w:val="24"/>
+        </w:rPr>
+        <w:t>zarządzanie placówką edukacyjną, relacyjne bazy danych</w:t>
+      </w:r>
+      <w:r>
+        <w:rPr>
+          <w:sz w:val="24"/>
+        </w:rPr>
+        <w:t xml:space="preserve">, encja-atrybut-wartość, system wspomagający edukację i komunikację pomiędzy uczonymi i </w:t>
+      </w:r>
+      <w:proofErr w:type="spellStart"/>
+      <w:r>
+        <w:rPr>
+          <w:sz w:val="24"/>
+        </w:rPr>
+        <w:t>dydatktykami</w:t>
+      </w:r>
+      <w:proofErr w:type="spellEnd"/>
+    </w:p>
+    <w:p>
+      <w:pPr>
+        <w:spacing w:line="360" w:lineRule="auto"/>
+        <w:rPr>
+          <w:sz w:val="24"/>
+        </w:rPr>
+      </w:pPr>
+    </w:p>
+    <w:p>
+      <w:pPr>
+        <w:spacing w:after="160" w:line="259" w:lineRule="auto"/>
+        <w:rPr>
+          <w:sz w:val="24"/>
+        </w:rPr>
+      </w:pPr>
+      <w:r>
+        <w:rPr>
+          <w:sz w:val="24"/>
+        </w:rPr>
+        <w:br w:type="page"/>
+      </w:r>
+    </w:p>
+    <w:sdt>
+      <w:sdtPr>
+        <w:id w:val="550428563"/>
+        <w:docPartObj>
+          <w:docPartGallery w:val="Table of Contents"/>
+          <w:docPartUnique/>
+        </w:docPartObj>
+      </w:sdtPr>
+      <w:sdtEndPr>
+        <w:rPr>
+          <w:rFonts w:ascii="Verdana" w:eastAsia="Times New Roman" w:hAnsi="Verdana" w:cs="Times New Roman"/>
+          <w:b/>
+          <w:bCs/>
+          <w:color w:val="auto"/>
+          <w:sz w:val="20"/>
+          <w:szCs w:val="24"/>
+        </w:rPr>
+      </w:sdtEndPr>
+      <w:sdtContent>
+        <w:p>
+          <w:pPr>
+            <w:pStyle w:val="Nagwekspisutreci"/>
+          </w:pPr>
+          <w:r>
+            <w:t>Spis treści</w:t>
+          </w:r>
+        </w:p>
+        <w:p>
+          <w:fldSimple w:instr=" TOC \o &quot;1-3&quot; \h \z \u ">
+            <w:r>
+              <w:rPr>
+                <w:b/>
+                <w:bCs/>
+                <w:noProof/>
+              </w:rPr>
+              <w:t>Nie znaleziono żadnych pozycji spisu treści.</w:t>
+            </w:r>
+          </w:fldSimple>
+        </w:p>
+      </w:sdtContent>
+    </w:sdt>
+    <w:p>
+      <w:pPr>
+        <w:spacing w:line="360" w:lineRule="auto"/>
+        <w:rPr>
+          <w:sz w:val="24"/>
+        </w:rPr>
+      </w:pPr>
+    </w:p>
     <w:sectPr>
+      <w:footerReference w:type="default" r:id="rId8"/>
       <w:pgSz w:w="11906" w:h="16838"/>
       <w:pgMar w:top="1417" w:right="1417" w:bottom="1417" w:left="1417" w:header="708" w:footer="708" w:gutter="0"/>
       <w:cols w:space="708"/>
+      <w:titlePg/>
       <w:docGrid w:linePitch="360"/>
     </w:sectPr>
   </w:body>
 </w:document>
+</file>
+
+<file path=word/endnotes.xml><?xml version="1.0" encoding="utf-8"?>
+<w:endnotes xmlns:wpc="http://schemas.microsoft.com/office/word/2010/wordprocessingCanvas" xmlns:cx="http://schemas.microsoft.com/office/drawing/2014/chartex" xmlns:cx1="http://schemas.microsoft.com/office/drawing/2015/9/8/chartex" xmlns:cx2="http://schemas.microsoft.com/office/drawing/2015/10/21/chartex" xmlns:cx3="http://schemas.microsoft.com/office/drawing/2016/5/9/chartex" xmlns:cx4="http://schemas.microsoft.com/office/drawing/2016/5/10/chartex" xmlns:cx5="http://schemas.microsoft.com/office/drawing/2016/5/11/chartex" xmlns:cx6="http://schemas.microsoft.com/office/drawing/2016/5/12/chartex" xmlns:cx7="http://schemas.microsoft.com/office/drawing/2016/5/13/chartex" xmlns:cx8="http://schemas.microsoft.com/office/drawing/2016/5/14/chartex" xmlns:mc="http://schemas.openxmlformats.org/markup-compatibility/2006" xmlns:aink="http://schemas.microsoft.com/office/drawing/2016/ink" xmlns:am3d="http://schemas.microsoft.com/office/drawing/2017/model3d" xmlns:o="urn:schemas-microsoft-com:office:office" xmlns:oel="http://schemas.microsoft.com/office/2019/extlst" xmlns:r="http://schemas.openxmlformats.org/officeDocument/2006/relationships" xmlns:m="http://schemas.openxmlformats.org/officeDocument/2006/math" xmlns:v="urn:schemas-microsoft-com:vml" xmlns:wp14="http://schemas.microsoft.com/office/word/2010/wordprocessingDrawing" xmlns:wp="http://schemas.openxmlformats.org/drawingml/2006/wordprocessingDrawing" xmlns:w10="urn:schemas-microsoft-com:office:word" xmlns:w="http://schemas.openxmlformats.org/wordprocessingml/2006/main" xmlns:w14="http://schemas.microsoft.com/office/word/2010/wordml" xmlns:w15="http://schemas.microsoft.com/office/word/2012/wordml" xmlns:w16cex="http://schemas.microsoft.com/office/word/2018/wordml/cex" xmlns:w16cid="http://schemas.microsoft.com/office/word/2016/wordml/cid" xmlns:w16="http://schemas.microsoft.com/office/word/2018/wordml" xmlns:w16sdtdh="http://schemas.microsoft.com/office/word/2020/wordml/sdtdatahash" xmlns:w16se="http://schemas.microsoft.com/office/word/2015/wordml/symex" xmlns:wpg="http://schemas.microsoft.com/office/word/2010/wordprocessingGroup" xmlns:wpi="http://schemas.microsoft.com/office/word/2010/wordprocessingInk" xmlns:wne="http://schemas.microsoft.com/office/word/2006/wordml" xmlns:wps="http://schemas.microsoft.com/office/word/2010/wordprocessingShape" mc:Ignorable="w14 w15 w16se w16cid w16 w16cex w16sdtdh wp14">
+  <w:endnote w:type="separator" w:id="-1">
+    <w:p>
+      <w:r>
+        <w:separator/>
+      </w:r>
+    </w:p>
+  </w:endnote>
+  <w:endnote w:type="continuationSeparator" w:id="0">
+    <w:p>
+      <w:r>
+        <w:continuationSeparator/>
+      </w:r>
+    </w:p>
+  </w:endnote>
+</w:endnotes>
+</file>
+
+<file path=word/footer1.xml><?xml version="1.0" encoding="utf-8"?>
+<w:ftr xmlns:wpc="http://schemas.microsoft.com/office/word/2010/wordprocessingCanvas" xmlns:cx="http://schemas.microsoft.com/office/drawing/2014/chartex" xmlns:cx1="http://schemas.microsoft.com/office/drawing/2015/9/8/chartex" xmlns:cx2="http://schemas.microsoft.com/office/drawing/2015/10/21/chartex" xmlns:cx3="http://schemas.microsoft.com/office/drawing/2016/5/9/chartex" xmlns:cx4="http://schemas.microsoft.com/office/drawing/2016/5/10/chartex" xmlns:cx5="http://schemas.microsoft.com/office/drawing/2016/5/11/chartex" xmlns:cx6="http://schemas.microsoft.com/office/drawing/2016/5/12/chartex" xmlns:cx7="http://schemas.microsoft.com/office/drawing/2016/5/13/chartex" xmlns:cx8="http://schemas.microsoft.com/office/drawing/2016/5/14/chartex" xmlns:mc="http://schemas.openxmlformats.org/markup-compatibility/2006" xmlns:aink="http://schemas.microsoft.com/office/drawing/2016/ink" xmlns:am3d="http://schemas.microsoft.com/office/drawing/2017/model3d" xmlns:o="urn:schemas-microsoft-com:office:office" xmlns:oel="http://schemas.microsoft.com/office/2019/extlst" xmlns:r="http://schemas.openxmlformats.org/officeDocument/2006/relationships" xmlns:m="http://schemas.openxmlformats.org/officeDocument/2006/math" xmlns:v="urn:schemas-microsoft-com:vml" xmlns:wp14="http://schemas.microsoft.com/office/word/2010/wordprocessingDrawing" xmlns:wp="http://schemas.openxmlformats.org/drawingml/2006/wordprocessingDrawing" xmlns:w10="urn:schemas-microsoft-com:office:word" xmlns:w="http://schemas.openxmlformats.org/wordprocessingml/2006/main" xmlns:w14="http://schemas.microsoft.com/office/word/2010/wordml" xmlns:w15="http://schemas.microsoft.com/office/word/2012/wordml" xmlns:w16cex="http://schemas.microsoft.com/office/word/2018/wordml/cex" xmlns:w16cid="http://schemas.microsoft.com/office/word/2016/wordml/cid" xmlns:w16="http://schemas.microsoft.com/office/word/2018/wordml" xmlns:w16sdtdh="http://schemas.microsoft.com/office/word/2020/wordml/sdtdatahash" xmlns:w16se="http://schemas.microsoft.com/office/word/2015/wordml/symex" xmlns:wpg="http://schemas.microsoft.com/office/word/2010/wordprocessingGroup" xmlns:wpi="http://schemas.microsoft.com/office/word/2010/wordprocessingInk" xmlns:wne="http://schemas.microsoft.com/office/word/2006/wordml" xmlns:wps="http://schemas.microsoft.com/office/word/2010/wordprocessingShape" mc:Ignorable="w14 w15 w16se w16cid w16 w16cex w16sdtdh wp14">
+  <w:sdt>
+    <w:sdtPr>
+      <w:id w:val="1399703191"/>
+      <w:docPartObj>
+        <w:docPartGallery w:val="Page Numbers (Bottom of Page)"/>
+        <w:docPartUnique/>
+      </w:docPartObj>
+    </w:sdtPr>
+    <w:sdtContent>
+      <w:sdt>
+        <w:sdtPr>
+          <w:id w:val="-1769616900"/>
+          <w:docPartObj>
+            <w:docPartGallery w:val="Page Numbers (Top of Page)"/>
+            <w:docPartUnique/>
+          </w:docPartObj>
+        </w:sdtPr>
+        <w:sdtContent>
+          <w:p>
+            <w:pPr>
+              <w:pStyle w:val="Stopka"/>
+              <w:jc w:val="right"/>
+            </w:pPr>
+            <w:r>
+              <w:t xml:space="preserve">Strona </w:t>
+            </w:r>
+            <w:r>
+              <w:rPr>
+                <w:b/>
+                <w:bCs/>
+                <w:sz w:val="24"/>
+              </w:rPr>
+              <w:fldChar w:fldCharType="begin"/>
+            </w:r>
+            <w:r>
+              <w:rPr>
+                <w:b/>
+                <w:bCs/>
+              </w:rPr>
+              <w:instrText>PAGE</w:instrText>
+            </w:r>
+            <w:r>
+              <w:rPr>
+                <w:b/>
+                <w:bCs/>
+                <w:sz w:val="24"/>
+              </w:rPr>
+              <w:fldChar w:fldCharType="separate"/>
+            </w:r>
+            <w:r>
+              <w:rPr>
+                <w:b/>
+                <w:bCs/>
+              </w:rPr>
+              <w:t>2</w:t>
+            </w:r>
+            <w:r>
+              <w:rPr>
+                <w:b/>
+                <w:bCs/>
+                <w:sz w:val="24"/>
+              </w:rPr>
+              <w:fldChar w:fldCharType="end"/>
+            </w:r>
+            <w:r>
+              <w:t xml:space="preserve"> z </w:t>
+            </w:r>
+            <w:r>
+              <w:rPr>
+                <w:b/>
+                <w:bCs/>
+                <w:sz w:val="24"/>
+              </w:rPr>
+              <w:fldChar w:fldCharType="begin"/>
+            </w:r>
+            <w:r>
+              <w:rPr>
+                <w:b/>
+                <w:bCs/>
+              </w:rPr>
+              <w:instrText>NUMPAGES</w:instrText>
+            </w:r>
+            <w:r>
+              <w:rPr>
+                <w:b/>
+                <w:bCs/>
+                <w:sz w:val="24"/>
+              </w:rPr>
+              <w:fldChar w:fldCharType="separate"/>
+            </w:r>
+            <w:r>
+              <w:rPr>
+                <w:b/>
+                <w:bCs/>
+              </w:rPr>
+              <w:t>2</w:t>
+            </w:r>
+            <w:r>
+              <w:rPr>
+                <w:b/>
+                <w:bCs/>
+                <w:sz w:val="24"/>
+              </w:rPr>
+              <w:fldChar w:fldCharType="end"/>
+            </w:r>
+          </w:p>
+        </w:sdtContent>
+      </w:sdt>
+    </w:sdtContent>
+  </w:sdt>
+  <w:p>
+    <w:pPr>
+      <w:pStyle w:val="Stopka"/>
+    </w:pPr>
+  </w:p>
+</w:ftr>
+</file>
+
+<file path=word/footnotes.xml><?xml version="1.0" encoding="utf-8"?>
+<w:footnotes xmlns:wpc="http://schemas.microsoft.com/office/word/2010/wordprocessingCanvas" xmlns:cx="http://schemas.microsoft.com/office/drawing/2014/chartex" xmlns:cx1="http://schemas.microsoft.com/office/drawing/2015/9/8/chartex" xmlns:cx2="http://schemas.microsoft.com/office/drawing/2015/10/21/chartex" xmlns:cx3="http://schemas.microsoft.com/office/drawing/2016/5/9/chartex" xmlns:cx4="http://schemas.microsoft.com/office/drawing/2016/5/10/chartex" xmlns:cx5="http://schemas.microsoft.com/office/drawing/2016/5/11/chartex" xmlns:cx6="http://schemas.microsoft.com/office/drawing/2016/5/12/chartex" xmlns:cx7="http://schemas.microsoft.com/office/drawing/2016/5/13/chartex" xmlns:cx8="http://schemas.microsoft.com/office/drawing/2016/5/14/chartex" xmlns:mc="http://schemas.openxmlformats.org/markup-compatibility/2006" xmlns:aink="http://schemas.microsoft.com/office/drawing/2016/ink" xmlns:am3d="http://schemas.microsoft.com/office/drawing/2017/model3d" xmlns:o="urn:schemas-microsoft-com:office:office" xmlns:oel="http://schemas.microsoft.com/office/2019/extlst" xmlns:r="http://schemas.openxmlformats.org/officeDocument/2006/relationships" xmlns:m="http://schemas.openxmlformats.org/officeDocument/2006/math" xmlns:v="urn:schemas-microsoft-com:vml" xmlns:wp14="http://schemas.microsoft.com/office/word/2010/wordprocessingDrawing" xmlns:wp="http://schemas.openxmlformats.org/drawingml/2006/wordprocessingDrawing" xmlns:w10="urn:schemas-microsoft-com:office:word" xmlns:w="http://schemas.openxmlformats.org/wordprocessingml/2006/main" xmlns:w14="http://schemas.microsoft.com/office/word/2010/wordml" xmlns:w15="http://schemas.microsoft.com/office/word/2012/wordml" xmlns:w16cex="http://schemas.microsoft.com/office/word/2018/wordml/cex" xmlns:w16cid="http://schemas.microsoft.com/office/word/2016/wordml/cid" xmlns:w16="http://schemas.microsoft.com/office/word/2018/wordml" xmlns:w16sdtdh="http://schemas.microsoft.com/office/word/2020/wordml/sdtdatahash" xmlns:w16se="http://schemas.microsoft.com/office/word/2015/wordml/symex" xmlns:wpg="http://schemas.microsoft.com/office/word/2010/wordprocessingGroup" xmlns:wpi="http://schemas.microsoft.com/office/word/2010/wordprocessingInk" xmlns:wne="http://schemas.microsoft.com/office/word/2006/wordml" xmlns:wps="http://schemas.microsoft.com/office/word/2010/wordprocessingShape" mc:Ignorable="w14 w15 w16se w16cid w16 w16cex w16sdtdh wp14">
+  <w:footnote w:type="separator" w:id="-1">
+    <w:p>
+      <w:r>
+        <w:separator/>
+      </w:r>
+    </w:p>
+  </w:footnote>
+  <w:footnote w:type="continuationSeparator" w:id="0">
+    <w:p>
+      <w:r>
+        <w:continuationSeparator/>
+      </w:r>
+    </w:p>
+  </w:footnote>
+</w:footnotes>
 </file>
 
 <file path=word/styles.xml><?xml version="1.0" encoding="utf-8"?>
@@ -755,6 +1267,27 @@
       <w:lang w:eastAsia="pl-PL"/>
     </w:rPr>
   </w:style>
+  <w:style w:type="paragraph" w:styleId="Nagwek1">
+    <w:name w:val="heading 1"/>
+    <w:basedOn w:val="Normalny"/>
+    <w:next w:val="Normalny"/>
+    <w:link w:val="Nagwek1Znak"/>
+    <w:uiPriority w:val="9"/>
+    <w:qFormat/>
+    <w:rsid w:val="006F293A"/>
+    <w:pPr>
+      <w:keepNext/>
+      <w:keepLines/>
+      <w:spacing w:before="240"/>
+      <w:outlineLvl w:val="0"/>
+    </w:pPr>
+    <w:rPr>
+      <w:rFonts w:asciiTheme="majorHAnsi" w:eastAsiaTheme="majorEastAsia" w:hAnsiTheme="majorHAnsi" w:cstheme="majorBidi"/>
+      <w:color w:val="2F5496" w:themeColor="accent1" w:themeShade="BF"/>
+      <w:sz w:val="32"/>
+      <w:szCs w:val="32"/>
+    </w:rPr>
+  </w:style>
   <w:style w:type="character" w:default="1" w:styleId="Domylnaczcionkaakapitu">
     <w:name w:val="Default Paragraph Font"/>
     <w:uiPriority w:val="1"/>
@@ -807,6 +1340,87 @@
       <w:szCs w:val="24"/>
       <w:lang w:eastAsia="pl-PL"/>
     </w:rPr>
+  </w:style>
+  <w:style w:type="paragraph" w:styleId="Nagwek">
+    <w:name w:val="header"/>
+    <w:basedOn w:val="Normalny"/>
+    <w:link w:val="NagwekZnak"/>
+    <w:uiPriority w:val="99"/>
+    <w:unhideWhenUsed/>
+    <w:rsid w:val="004C16B4"/>
+    <w:pPr>
+      <w:tabs>
+        <w:tab w:val="center" w:pos="4536"/>
+        <w:tab w:val="right" w:pos="9072"/>
+      </w:tabs>
+    </w:pPr>
+  </w:style>
+  <w:style w:type="character" w:customStyle="1" w:styleId="NagwekZnak">
+    <w:name w:val="Nagłówek Znak"/>
+    <w:basedOn w:val="Domylnaczcionkaakapitu"/>
+    <w:link w:val="Nagwek"/>
+    <w:uiPriority w:val="99"/>
+    <w:rsid w:val="004C16B4"/>
+    <w:rPr>
+      <w:rFonts w:ascii="Verdana" w:eastAsia="Times New Roman" w:hAnsi="Verdana" w:cs="Times New Roman"/>
+      <w:sz w:val="20"/>
+      <w:szCs w:val="24"/>
+      <w:lang w:eastAsia="pl-PL"/>
+    </w:rPr>
+  </w:style>
+  <w:style w:type="paragraph" w:styleId="Stopka">
+    <w:name w:val="footer"/>
+    <w:basedOn w:val="Normalny"/>
+    <w:link w:val="StopkaZnak"/>
+    <w:uiPriority w:val="99"/>
+    <w:unhideWhenUsed/>
+    <w:rsid w:val="004C16B4"/>
+    <w:pPr>
+      <w:tabs>
+        <w:tab w:val="center" w:pos="4536"/>
+        <w:tab w:val="right" w:pos="9072"/>
+      </w:tabs>
+    </w:pPr>
+  </w:style>
+  <w:style w:type="character" w:customStyle="1" w:styleId="StopkaZnak">
+    <w:name w:val="Stopka Znak"/>
+    <w:basedOn w:val="Domylnaczcionkaakapitu"/>
+    <w:link w:val="Stopka"/>
+    <w:uiPriority w:val="99"/>
+    <w:rsid w:val="004C16B4"/>
+    <w:rPr>
+      <w:rFonts w:ascii="Verdana" w:eastAsia="Times New Roman" w:hAnsi="Verdana" w:cs="Times New Roman"/>
+      <w:sz w:val="20"/>
+      <w:szCs w:val="24"/>
+      <w:lang w:eastAsia="pl-PL"/>
+    </w:rPr>
+  </w:style>
+  <w:style w:type="character" w:customStyle="1" w:styleId="Nagwek1Znak">
+    <w:name w:val="Nagłówek 1 Znak"/>
+    <w:basedOn w:val="Domylnaczcionkaakapitu"/>
+    <w:link w:val="Nagwek1"/>
+    <w:uiPriority w:val="9"/>
+    <w:rsid w:val="006F293A"/>
+    <w:rPr>
+      <w:rFonts w:asciiTheme="majorHAnsi" w:eastAsiaTheme="majorEastAsia" w:hAnsiTheme="majorHAnsi" w:cstheme="majorBidi"/>
+      <w:color w:val="2F5496" w:themeColor="accent1" w:themeShade="BF"/>
+      <w:sz w:val="32"/>
+      <w:szCs w:val="32"/>
+      <w:lang w:eastAsia="pl-PL"/>
+    </w:rPr>
+  </w:style>
+  <w:style w:type="paragraph" w:styleId="Nagwekspisutreci">
+    <w:name w:val="TOC Heading"/>
+    <w:basedOn w:val="Nagwek1"/>
+    <w:next w:val="Normalny"/>
+    <w:uiPriority w:val="39"/>
+    <w:unhideWhenUsed/>
+    <w:qFormat/>
+    <w:rsid w:val="006F293A"/>
+    <w:pPr>
+      <w:spacing w:line="259" w:lineRule="auto"/>
+      <w:outlineLvl w:val="9"/>
+    </w:pPr>
   </w:style>
 </w:styles>
 </file>
@@ -1104,4 +1718,16 @@
     </a:ext>
   </a:extLst>
 </a:theme>
+</file>
+
+<file path=customXml/item1.xml><?xml version="1.0" encoding="utf-8"?>
+<b:Sources xmlns:b="http://schemas.openxmlformats.org/officeDocument/2006/bibliography" xmlns="http://schemas.openxmlformats.org/officeDocument/2006/bibliography" SelectedStyle="\APASixthEditionOfficeOnline.xsl" StyleName="APA" Version="6"/>
+</file>
+
+<file path=customXml/itemProps1.xml><?xml version="1.0" encoding="utf-8"?>
+<ds:datastoreItem xmlns:ds="http://schemas.openxmlformats.org/officeDocument/2006/customXml" ds:itemID="{FE2F43BE-3FCB-4CBF-A888-A719D2E63179}">
+  <ds:schemaRefs>
+    <ds:schemaRef ds:uri="http://schemas.openxmlformats.org/officeDocument/2006/bibliography"/>
+  </ds:schemaRefs>
+</ds:datastoreItem>
 </file>
</xml_diff>

<commit_message>
streszczenie + słowa klucze (#14)
</commit_message>
<xml_diff>
--- a/Dokumentacja.docx
+++ b/Dokumentacja.docx
@@ -28,7 +28,7 @@
                     </pic:cNvPicPr>
                   </pic:nvPicPr>
                   <pic:blipFill>
-                    <a:blip r:embed="rId4" cstate="print">
+                    <a:blip r:embed="rId7" cstate="print">
                       <a:extLst>
                         <a:ext uri="{28A0092B-C50C-407E-A947-70E740481C1C}">
                           <a14:useLocalDpi xmlns:a14="http://schemas.microsoft.com/office/drawing/2010/main" val="0"/>
@@ -133,7 +133,13 @@
         <w:jc w:val="center"/>
       </w:pPr>
       <w:r>
-        <w:t>Specjalizacja Baz Danych</w:t>
+        <w:t>Specjalizacja Baz</w:t>
+      </w:r>
+      <w:r>
+        <w:t>y</w:t>
+      </w:r>
+      <w:r>
+        <w:t xml:space="preserve"> Danych</w:t>
       </w:r>
     </w:p>
     <w:p>
@@ -335,14 +341,520 @@
       </w:r>
     </w:p>
     <w:p/>
+    <w:p>
+      <w:pPr>
+        <w:spacing w:after="160" w:line="259" w:lineRule="auto"/>
+      </w:pPr>
+      <w:r>
+        <w:br w:type="page"/>
+      </w:r>
+    </w:p>
+    <w:p>
+      <w:pPr>
+        <w:jc w:val="center"/>
+        <w:rPr>
+          <w:b/>
+          <w:bCs/>
+          <w:sz w:val="32"/>
+          <w:szCs w:val="32"/>
+        </w:rPr>
+      </w:pPr>
+      <w:r>
+        <w:rPr>
+          <w:b/>
+          <w:bCs/>
+          <w:sz w:val="32"/>
+          <w:szCs w:val="32"/>
+        </w:rPr>
+        <w:lastRenderedPageBreak/>
+        <w:t>Streszczenie</w:t>
+      </w:r>
+    </w:p>
+    <w:p>
+      <w:pPr>
+        <w:rPr>
+          <w:sz w:val="24"/>
+        </w:rPr>
+      </w:pPr>
+      <w:r>
+        <w:rPr>
+          <w:sz w:val="24"/>
+        </w:rPr>
+        <w:tab/>
+      </w:r>
+    </w:p>
+    <w:p>
+      <w:pPr>
+        <w:rPr>
+          <w:sz w:val="24"/>
+        </w:rPr>
+      </w:pPr>
+    </w:p>
+    <w:p>
+      <w:pPr>
+        <w:spacing w:line="360" w:lineRule="auto"/>
+        <w:rPr>
+          <w:sz w:val="24"/>
+        </w:rPr>
+      </w:pPr>
+      <w:r>
+        <w:rPr>
+          <w:sz w:val="24"/>
+        </w:rPr>
+        <w:tab/>
+        <w:t>Głównym celem projektu było stworzenie</w:t>
+      </w:r>
+      <w:r>
+        <w:rPr>
+          <w:sz w:val="24"/>
+        </w:rPr>
+        <w:t xml:space="preserve"> praktycznej, łatwej w użyciu i intuicyjnej aplikacji webowej wspomagającej zarządzanie placówkami edukacyjnymi</w:t>
+      </w:r>
+      <w:r>
+        <w:rPr>
+          <w:sz w:val="24"/>
+        </w:rPr>
+        <w:t>, zarówno od strony uczniów (studentów) jak i dydaktyków</w:t>
+      </w:r>
+      <w:r>
+        <w:rPr>
+          <w:sz w:val="24"/>
+        </w:rPr>
+        <w:t>.</w:t>
+      </w:r>
+    </w:p>
+    <w:p>
+      <w:pPr>
+        <w:spacing w:line="360" w:lineRule="auto"/>
+        <w:rPr>
+          <w:sz w:val="24"/>
+        </w:rPr>
+      </w:pPr>
+      <w:r>
+        <w:rPr>
+          <w:sz w:val="24"/>
+        </w:rPr>
+        <w:tab/>
+        <w:t>Praca zawiera szczegółowy opis nowo zaprojektowane</w:t>
+      </w:r>
+      <w:r>
+        <w:rPr>
+          <w:sz w:val="24"/>
+        </w:rPr>
+        <w:t>j</w:t>
+      </w:r>
+      <w:r>
+        <w:rPr>
+          <w:sz w:val="24"/>
+        </w:rPr>
+        <w:t xml:space="preserve"> aplikacji, na wszystkich warstwach jej tworzenia. </w:t>
+      </w:r>
+      <w:r>
+        <w:rPr>
+          <w:sz w:val="24"/>
+        </w:rPr>
+        <w:t xml:space="preserve">Stworzony system wspomaga proces zarządzania procesami zachodzącymi w jednostkach edukacyjnych, ze szczególnym podkreśleniem wprowadzenia prostego i intuicyjnego interfejsu zrozumiałego dla osób nietechnicznych. </w:t>
+      </w:r>
+      <w:r>
+        <w:rPr>
+          <w:sz w:val="24"/>
+        </w:rPr>
+        <w:t xml:space="preserve">Dogłębna analiza pracy zawiera zarówno wymagania funkcjonalne i niefunkcjonalne, wraz z omówieniem prototypu interfejsu aplikacji. </w:t>
+      </w:r>
+      <w:r>
+        <w:rPr>
+          <w:sz w:val="24"/>
+        </w:rPr>
+        <w:t>Ponadto, przedstawiony jest opis bazy danych z której korzysta stworzony system.</w:t>
+      </w:r>
+    </w:p>
+    <w:p>
+      <w:pPr>
+        <w:spacing w:line="360" w:lineRule="auto"/>
+        <w:rPr>
+          <w:sz w:val="24"/>
+        </w:rPr>
+      </w:pPr>
+      <w:r>
+        <w:rPr>
+          <w:sz w:val="24"/>
+        </w:rPr>
+        <w:tab/>
+        <w:t xml:space="preserve">Kolejna część </w:t>
+      </w:r>
+      <w:r>
+        <w:rPr>
+          <w:sz w:val="24"/>
+        </w:rPr>
+        <w:t xml:space="preserve">omawia </w:t>
+      </w:r>
+      <w:r>
+        <w:rPr>
+          <w:sz w:val="24"/>
+        </w:rPr>
+        <w:t>elementy częściowe fazy projektowania. W szczególności zamieszczone są informację zawierające opis architektury, model C4,</w:t>
+      </w:r>
+      <w:r>
+        <w:rPr>
+          <w:sz w:val="24"/>
+        </w:rPr>
+        <w:t xml:space="preserve"> opis bibliotek i szkieletów jak i opis bibliotek i </w:t>
+      </w:r>
+      <w:proofErr w:type="spellStart"/>
+      <w:r>
+        <w:rPr>
+          <w:sz w:val="24"/>
+        </w:rPr>
+        <w:t>frameworków</w:t>
+      </w:r>
+      <w:proofErr w:type="spellEnd"/>
+      <w:r>
+        <w:rPr>
+          <w:sz w:val="24"/>
+        </w:rPr>
+        <w:t xml:space="preserve">. Rozdział </w:t>
+      </w:r>
+      <w:r>
+        <w:rPr>
+          <w:sz w:val="24"/>
+        </w:rPr>
+        <w:t>kończy się paragrafami o warstwie trwałości oraz testowaniu i wdrożeniu.</w:t>
+      </w:r>
+    </w:p>
+    <w:p>
+      <w:pPr>
+        <w:spacing w:line="360" w:lineRule="auto"/>
+        <w:ind w:firstLine="708"/>
+        <w:rPr>
+          <w:sz w:val="24"/>
+        </w:rPr>
+      </w:pPr>
+      <w:r>
+        <w:rPr>
+          <w:sz w:val="24"/>
+        </w:rPr>
+        <w:t>Finalna część</w:t>
+      </w:r>
+      <w:r>
+        <w:rPr>
+          <w:sz w:val="24"/>
+        </w:rPr>
+        <w:t xml:space="preserve"> podsumowuje całą pracę, stworzoną aplikację oraz pr</w:t>
+      </w:r>
+      <w:r>
+        <w:rPr>
+          <w:sz w:val="24"/>
+        </w:rPr>
+        <w:t xml:space="preserve">ezentuje </w:t>
+      </w:r>
+      <w:r>
+        <w:rPr>
+          <w:sz w:val="24"/>
+        </w:rPr>
+        <w:t>wnioski.</w:t>
+      </w:r>
+    </w:p>
+    <w:p>
+      <w:pPr>
+        <w:spacing w:line="360" w:lineRule="auto"/>
+        <w:ind w:firstLine="708"/>
+        <w:rPr>
+          <w:sz w:val="24"/>
+        </w:rPr>
+      </w:pPr>
+    </w:p>
+    <w:p>
+      <w:pPr>
+        <w:spacing w:line="360" w:lineRule="auto"/>
+        <w:ind w:firstLine="708"/>
+        <w:rPr>
+          <w:sz w:val="24"/>
+        </w:rPr>
+      </w:pPr>
+    </w:p>
+    <w:p>
+      <w:pPr>
+        <w:spacing w:line="360" w:lineRule="auto"/>
+        <w:rPr>
+          <w:sz w:val="24"/>
+        </w:rPr>
+      </w:pPr>
+      <w:r>
+        <w:rPr>
+          <w:b/>
+          <w:bCs/>
+          <w:sz w:val="24"/>
+        </w:rPr>
+        <w:t>Słowa Kluczowe:</w:t>
+      </w:r>
+      <w:r>
+        <w:rPr>
+          <w:b/>
+          <w:bCs/>
+          <w:sz w:val="24"/>
+        </w:rPr>
+        <w:t xml:space="preserve"> </w:t>
+      </w:r>
+      <w:r>
+        <w:rPr>
+          <w:sz w:val="24"/>
+        </w:rPr>
+        <w:t>zarządzanie placówką edukacyjną, relacyjne bazy danych</w:t>
+      </w:r>
+      <w:r>
+        <w:rPr>
+          <w:sz w:val="24"/>
+        </w:rPr>
+        <w:t xml:space="preserve">, encja-atrybut-wartość, system wspomagający edukację i komunikację pomiędzy uczonymi i </w:t>
+      </w:r>
+      <w:proofErr w:type="spellStart"/>
+      <w:r>
+        <w:rPr>
+          <w:sz w:val="24"/>
+        </w:rPr>
+        <w:t>dydatktykami</w:t>
+      </w:r>
+      <w:proofErr w:type="spellEnd"/>
+    </w:p>
+    <w:p>
+      <w:pPr>
+        <w:spacing w:line="360" w:lineRule="auto"/>
+        <w:rPr>
+          <w:sz w:val="24"/>
+        </w:rPr>
+      </w:pPr>
+    </w:p>
+    <w:p>
+      <w:pPr>
+        <w:spacing w:after="160" w:line="259" w:lineRule="auto"/>
+        <w:rPr>
+          <w:sz w:val="24"/>
+        </w:rPr>
+      </w:pPr>
+      <w:r>
+        <w:rPr>
+          <w:sz w:val="24"/>
+        </w:rPr>
+        <w:br w:type="page"/>
+      </w:r>
+    </w:p>
+    <w:sdt>
+      <w:sdtPr>
+        <w:id w:val="550428563"/>
+        <w:docPartObj>
+          <w:docPartGallery w:val="Table of Contents"/>
+          <w:docPartUnique/>
+        </w:docPartObj>
+      </w:sdtPr>
+      <w:sdtEndPr>
+        <w:rPr>
+          <w:rFonts w:ascii="Verdana" w:eastAsia="Times New Roman" w:hAnsi="Verdana" w:cs="Times New Roman"/>
+          <w:b/>
+          <w:bCs/>
+          <w:color w:val="auto"/>
+          <w:sz w:val="20"/>
+          <w:szCs w:val="24"/>
+        </w:rPr>
+      </w:sdtEndPr>
+      <w:sdtContent>
+        <w:p>
+          <w:pPr>
+            <w:pStyle w:val="Nagwekspisutreci"/>
+          </w:pPr>
+          <w:r>
+            <w:t>Spis treści</w:t>
+          </w:r>
+        </w:p>
+        <w:p>
+          <w:fldSimple w:instr=" TOC \o &quot;1-3&quot; \h \z \u ">
+            <w:r>
+              <w:rPr>
+                <w:b/>
+                <w:bCs/>
+                <w:noProof/>
+              </w:rPr>
+              <w:t>Nie znaleziono żadnych pozycji spisu treści.</w:t>
+            </w:r>
+          </w:fldSimple>
+        </w:p>
+      </w:sdtContent>
+    </w:sdt>
+    <w:p>
+      <w:pPr>
+        <w:spacing w:line="360" w:lineRule="auto"/>
+        <w:rPr>
+          <w:sz w:val="24"/>
+        </w:rPr>
+      </w:pPr>
+    </w:p>
     <w:sectPr>
+      <w:footerReference w:type="default" r:id="rId8"/>
       <w:pgSz w:w="11906" w:h="16838"/>
       <w:pgMar w:top="1417" w:right="1417" w:bottom="1417" w:left="1417" w:header="708" w:footer="708" w:gutter="0"/>
       <w:cols w:space="708"/>
+      <w:titlePg/>
       <w:docGrid w:linePitch="360"/>
     </w:sectPr>
   </w:body>
 </w:document>
+</file>
+
+<file path=word/endnotes.xml><?xml version="1.0" encoding="utf-8"?>
+<w:endnotes xmlns:wpc="http://schemas.microsoft.com/office/word/2010/wordprocessingCanvas" xmlns:cx="http://schemas.microsoft.com/office/drawing/2014/chartex" xmlns:cx1="http://schemas.microsoft.com/office/drawing/2015/9/8/chartex" xmlns:cx2="http://schemas.microsoft.com/office/drawing/2015/10/21/chartex" xmlns:cx3="http://schemas.microsoft.com/office/drawing/2016/5/9/chartex" xmlns:cx4="http://schemas.microsoft.com/office/drawing/2016/5/10/chartex" xmlns:cx5="http://schemas.microsoft.com/office/drawing/2016/5/11/chartex" xmlns:cx6="http://schemas.microsoft.com/office/drawing/2016/5/12/chartex" xmlns:cx7="http://schemas.microsoft.com/office/drawing/2016/5/13/chartex" xmlns:cx8="http://schemas.microsoft.com/office/drawing/2016/5/14/chartex" xmlns:mc="http://schemas.openxmlformats.org/markup-compatibility/2006" xmlns:aink="http://schemas.microsoft.com/office/drawing/2016/ink" xmlns:am3d="http://schemas.microsoft.com/office/drawing/2017/model3d" xmlns:o="urn:schemas-microsoft-com:office:office" xmlns:oel="http://schemas.microsoft.com/office/2019/extlst" xmlns:r="http://schemas.openxmlformats.org/officeDocument/2006/relationships" xmlns:m="http://schemas.openxmlformats.org/officeDocument/2006/math" xmlns:v="urn:schemas-microsoft-com:vml" xmlns:wp14="http://schemas.microsoft.com/office/word/2010/wordprocessingDrawing" xmlns:wp="http://schemas.openxmlformats.org/drawingml/2006/wordprocessingDrawing" xmlns:w10="urn:schemas-microsoft-com:office:word" xmlns:w="http://schemas.openxmlformats.org/wordprocessingml/2006/main" xmlns:w14="http://schemas.microsoft.com/office/word/2010/wordml" xmlns:w15="http://schemas.microsoft.com/office/word/2012/wordml" xmlns:w16cex="http://schemas.microsoft.com/office/word/2018/wordml/cex" xmlns:w16cid="http://schemas.microsoft.com/office/word/2016/wordml/cid" xmlns:w16="http://schemas.microsoft.com/office/word/2018/wordml" xmlns:w16sdtdh="http://schemas.microsoft.com/office/word/2020/wordml/sdtdatahash" xmlns:w16se="http://schemas.microsoft.com/office/word/2015/wordml/symex" xmlns:wpg="http://schemas.microsoft.com/office/word/2010/wordprocessingGroup" xmlns:wpi="http://schemas.microsoft.com/office/word/2010/wordprocessingInk" xmlns:wne="http://schemas.microsoft.com/office/word/2006/wordml" xmlns:wps="http://schemas.microsoft.com/office/word/2010/wordprocessingShape" mc:Ignorable="w14 w15 w16se w16cid w16 w16cex w16sdtdh wp14">
+  <w:endnote w:type="separator" w:id="-1">
+    <w:p>
+      <w:r>
+        <w:separator/>
+      </w:r>
+    </w:p>
+  </w:endnote>
+  <w:endnote w:type="continuationSeparator" w:id="0">
+    <w:p>
+      <w:r>
+        <w:continuationSeparator/>
+      </w:r>
+    </w:p>
+  </w:endnote>
+</w:endnotes>
+</file>
+
+<file path=word/footer1.xml><?xml version="1.0" encoding="utf-8"?>
+<w:ftr xmlns:wpc="http://schemas.microsoft.com/office/word/2010/wordprocessingCanvas" xmlns:cx="http://schemas.microsoft.com/office/drawing/2014/chartex" xmlns:cx1="http://schemas.microsoft.com/office/drawing/2015/9/8/chartex" xmlns:cx2="http://schemas.microsoft.com/office/drawing/2015/10/21/chartex" xmlns:cx3="http://schemas.microsoft.com/office/drawing/2016/5/9/chartex" xmlns:cx4="http://schemas.microsoft.com/office/drawing/2016/5/10/chartex" xmlns:cx5="http://schemas.microsoft.com/office/drawing/2016/5/11/chartex" xmlns:cx6="http://schemas.microsoft.com/office/drawing/2016/5/12/chartex" xmlns:cx7="http://schemas.microsoft.com/office/drawing/2016/5/13/chartex" xmlns:cx8="http://schemas.microsoft.com/office/drawing/2016/5/14/chartex" xmlns:mc="http://schemas.openxmlformats.org/markup-compatibility/2006" xmlns:aink="http://schemas.microsoft.com/office/drawing/2016/ink" xmlns:am3d="http://schemas.microsoft.com/office/drawing/2017/model3d" xmlns:o="urn:schemas-microsoft-com:office:office" xmlns:oel="http://schemas.microsoft.com/office/2019/extlst" xmlns:r="http://schemas.openxmlformats.org/officeDocument/2006/relationships" xmlns:m="http://schemas.openxmlformats.org/officeDocument/2006/math" xmlns:v="urn:schemas-microsoft-com:vml" xmlns:wp14="http://schemas.microsoft.com/office/word/2010/wordprocessingDrawing" xmlns:wp="http://schemas.openxmlformats.org/drawingml/2006/wordprocessingDrawing" xmlns:w10="urn:schemas-microsoft-com:office:word" xmlns:w="http://schemas.openxmlformats.org/wordprocessingml/2006/main" xmlns:w14="http://schemas.microsoft.com/office/word/2010/wordml" xmlns:w15="http://schemas.microsoft.com/office/word/2012/wordml" xmlns:w16cex="http://schemas.microsoft.com/office/word/2018/wordml/cex" xmlns:w16cid="http://schemas.microsoft.com/office/word/2016/wordml/cid" xmlns:w16="http://schemas.microsoft.com/office/word/2018/wordml" xmlns:w16sdtdh="http://schemas.microsoft.com/office/word/2020/wordml/sdtdatahash" xmlns:w16se="http://schemas.microsoft.com/office/word/2015/wordml/symex" xmlns:wpg="http://schemas.microsoft.com/office/word/2010/wordprocessingGroup" xmlns:wpi="http://schemas.microsoft.com/office/word/2010/wordprocessingInk" xmlns:wne="http://schemas.microsoft.com/office/word/2006/wordml" xmlns:wps="http://schemas.microsoft.com/office/word/2010/wordprocessingShape" mc:Ignorable="w14 w15 w16se w16cid w16 w16cex w16sdtdh wp14">
+  <w:sdt>
+    <w:sdtPr>
+      <w:id w:val="1399703191"/>
+      <w:docPartObj>
+        <w:docPartGallery w:val="Page Numbers (Bottom of Page)"/>
+        <w:docPartUnique/>
+      </w:docPartObj>
+    </w:sdtPr>
+    <w:sdtContent>
+      <w:sdt>
+        <w:sdtPr>
+          <w:id w:val="-1769616900"/>
+          <w:docPartObj>
+            <w:docPartGallery w:val="Page Numbers (Top of Page)"/>
+            <w:docPartUnique/>
+          </w:docPartObj>
+        </w:sdtPr>
+        <w:sdtContent>
+          <w:p>
+            <w:pPr>
+              <w:pStyle w:val="Stopka"/>
+              <w:jc w:val="right"/>
+            </w:pPr>
+            <w:r>
+              <w:t xml:space="preserve">Strona </w:t>
+            </w:r>
+            <w:r>
+              <w:rPr>
+                <w:b/>
+                <w:bCs/>
+                <w:sz w:val="24"/>
+              </w:rPr>
+              <w:fldChar w:fldCharType="begin"/>
+            </w:r>
+            <w:r>
+              <w:rPr>
+                <w:b/>
+                <w:bCs/>
+              </w:rPr>
+              <w:instrText>PAGE</w:instrText>
+            </w:r>
+            <w:r>
+              <w:rPr>
+                <w:b/>
+                <w:bCs/>
+                <w:sz w:val="24"/>
+              </w:rPr>
+              <w:fldChar w:fldCharType="separate"/>
+            </w:r>
+            <w:r>
+              <w:rPr>
+                <w:b/>
+                <w:bCs/>
+              </w:rPr>
+              <w:t>2</w:t>
+            </w:r>
+            <w:r>
+              <w:rPr>
+                <w:b/>
+                <w:bCs/>
+                <w:sz w:val="24"/>
+              </w:rPr>
+              <w:fldChar w:fldCharType="end"/>
+            </w:r>
+            <w:r>
+              <w:t xml:space="preserve"> z </w:t>
+            </w:r>
+            <w:r>
+              <w:rPr>
+                <w:b/>
+                <w:bCs/>
+                <w:sz w:val="24"/>
+              </w:rPr>
+              <w:fldChar w:fldCharType="begin"/>
+            </w:r>
+            <w:r>
+              <w:rPr>
+                <w:b/>
+                <w:bCs/>
+              </w:rPr>
+              <w:instrText>NUMPAGES</w:instrText>
+            </w:r>
+            <w:r>
+              <w:rPr>
+                <w:b/>
+                <w:bCs/>
+                <w:sz w:val="24"/>
+              </w:rPr>
+              <w:fldChar w:fldCharType="separate"/>
+            </w:r>
+            <w:r>
+              <w:rPr>
+                <w:b/>
+                <w:bCs/>
+              </w:rPr>
+              <w:t>2</w:t>
+            </w:r>
+            <w:r>
+              <w:rPr>
+                <w:b/>
+                <w:bCs/>
+                <w:sz w:val="24"/>
+              </w:rPr>
+              <w:fldChar w:fldCharType="end"/>
+            </w:r>
+          </w:p>
+        </w:sdtContent>
+      </w:sdt>
+    </w:sdtContent>
+  </w:sdt>
+  <w:p>
+    <w:pPr>
+      <w:pStyle w:val="Stopka"/>
+    </w:pPr>
+  </w:p>
+</w:ftr>
+</file>
+
+<file path=word/footnotes.xml><?xml version="1.0" encoding="utf-8"?>
+<w:footnotes xmlns:wpc="http://schemas.microsoft.com/office/word/2010/wordprocessingCanvas" xmlns:cx="http://schemas.microsoft.com/office/drawing/2014/chartex" xmlns:cx1="http://schemas.microsoft.com/office/drawing/2015/9/8/chartex" xmlns:cx2="http://schemas.microsoft.com/office/drawing/2015/10/21/chartex" xmlns:cx3="http://schemas.microsoft.com/office/drawing/2016/5/9/chartex" xmlns:cx4="http://schemas.microsoft.com/office/drawing/2016/5/10/chartex" xmlns:cx5="http://schemas.microsoft.com/office/drawing/2016/5/11/chartex" xmlns:cx6="http://schemas.microsoft.com/office/drawing/2016/5/12/chartex" xmlns:cx7="http://schemas.microsoft.com/office/drawing/2016/5/13/chartex" xmlns:cx8="http://schemas.microsoft.com/office/drawing/2016/5/14/chartex" xmlns:mc="http://schemas.openxmlformats.org/markup-compatibility/2006" xmlns:aink="http://schemas.microsoft.com/office/drawing/2016/ink" xmlns:am3d="http://schemas.microsoft.com/office/drawing/2017/model3d" xmlns:o="urn:schemas-microsoft-com:office:office" xmlns:oel="http://schemas.microsoft.com/office/2019/extlst" xmlns:r="http://schemas.openxmlformats.org/officeDocument/2006/relationships" xmlns:m="http://schemas.openxmlformats.org/officeDocument/2006/math" xmlns:v="urn:schemas-microsoft-com:vml" xmlns:wp14="http://schemas.microsoft.com/office/word/2010/wordprocessingDrawing" xmlns:wp="http://schemas.openxmlformats.org/drawingml/2006/wordprocessingDrawing" xmlns:w10="urn:schemas-microsoft-com:office:word" xmlns:w="http://schemas.openxmlformats.org/wordprocessingml/2006/main" xmlns:w14="http://schemas.microsoft.com/office/word/2010/wordml" xmlns:w15="http://schemas.microsoft.com/office/word/2012/wordml" xmlns:w16cex="http://schemas.microsoft.com/office/word/2018/wordml/cex" xmlns:w16cid="http://schemas.microsoft.com/office/word/2016/wordml/cid" xmlns:w16="http://schemas.microsoft.com/office/word/2018/wordml" xmlns:w16sdtdh="http://schemas.microsoft.com/office/word/2020/wordml/sdtdatahash" xmlns:w16se="http://schemas.microsoft.com/office/word/2015/wordml/symex" xmlns:wpg="http://schemas.microsoft.com/office/word/2010/wordprocessingGroup" xmlns:wpi="http://schemas.microsoft.com/office/word/2010/wordprocessingInk" xmlns:wne="http://schemas.microsoft.com/office/word/2006/wordml" xmlns:wps="http://schemas.microsoft.com/office/word/2010/wordprocessingShape" mc:Ignorable="w14 w15 w16se w16cid w16 w16cex w16sdtdh wp14">
+  <w:footnote w:type="separator" w:id="-1">
+    <w:p>
+      <w:r>
+        <w:separator/>
+      </w:r>
+    </w:p>
+  </w:footnote>
+  <w:footnote w:type="continuationSeparator" w:id="0">
+    <w:p>
+      <w:r>
+        <w:continuationSeparator/>
+      </w:r>
+    </w:p>
+  </w:footnote>
+</w:footnotes>
 </file>
 
 <file path=word/styles.xml><?xml version="1.0" encoding="utf-8"?>
@@ -755,6 +1267,27 @@
       <w:lang w:eastAsia="pl-PL"/>
     </w:rPr>
   </w:style>
+  <w:style w:type="paragraph" w:styleId="Nagwek1">
+    <w:name w:val="heading 1"/>
+    <w:basedOn w:val="Normalny"/>
+    <w:next w:val="Normalny"/>
+    <w:link w:val="Nagwek1Znak"/>
+    <w:uiPriority w:val="9"/>
+    <w:qFormat/>
+    <w:rsid w:val="006F293A"/>
+    <w:pPr>
+      <w:keepNext/>
+      <w:keepLines/>
+      <w:spacing w:before="240"/>
+      <w:outlineLvl w:val="0"/>
+    </w:pPr>
+    <w:rPr>
+      <w:rFonts w:asciiTheme="majorHAnsi" w:eastAsiaTheme="majorEastAsia" w:hAnsiTheme="majorHAnsi" w:cstheme="majorBidi"/>
+      <w:color w:val="2F5496" w:themeColor="accent1" w:themeShade="BF"/>
+      <w:sz w:val="32"/>
+      <w:szCs w:val="32"/>
+    </w:rPr>
+  </w:style>
   <w:style w:type="character" w:default="1" w:styleId="Domylnaczcionkaakapitu">
     <w:name w:val="Default Paragraph Font"/>
     <w:uiPriority w:val="1"/>
@@ -807,6 +1340,87 @@
       <w:szCs w:val="24"/>
       <w:lang w:eastAsia="pl-PL"/>
     </w:rPr>
+  </w:style>
+  <w:style w:type="paragraph" w:styleId="Nagwek">
+    <w:name w:val="header"/>
+    <w:basedOn w:val="Normalny"/>
+    <w:link w:val="NagwekZnak"/>
+    <w:uiPriority w:val="99"/>
+    <w:unhideWhenUsed/>
+    <w:rsid w:val="004C16B4"/>
+    <w:pPr>
+      <w:tabs>
+        <w:tab w:val="center" w:pos="4536"/>
+        <w:tab w:val="right" w:pos="9072"/>
+      </w:tabs>
+    </w:pPr>
+  </w:style>
+  <w:style w:type="character" w:customStyle="1" w:styleId="NagwekZnak">
+    <w:name w:val="Nagłówek Znak"/>
+    <w:basedOn w:val="Domylnaczcionkaakapitu"/>
+    <w:link w:val="Nagwek"/>
+    <w:uiPriority w:val="99"/>
+    <w:rsid w:val="004C16B4"/>
+    <w:rPr>
+      <w:rFonts w:ascii="Verdana" w:eastAsia="Times New Roman" w:hAnsi="Verdana" w:cs="Times New Roman"/>
+      <w:sz w:val="20"/>
+      <w:szCs w:val="24"/>
+      <w:lang w:eastAsia="pl-PL"/>
+    </w:rPr>
+  </w:style>
+  <w:style w:type="paragraph" w:styleId="Stopka">
+    <w:name w:val="footer"/>
+    <w:basedOn w:val="Normalny"/>
+    <w:link w:val="StopkaZnak"/>
+    <w:uiPriority w:val="99"/>
+    <w:unhideWhenUsed/>
+    <w:rsid w:val="004C16B4"/>
+    <w:pPr>
+      <w:tabs>
+        <w:tab w:val="center" w:pos="4536"/>
+        <w:tab w:val="right" w:pos="9072"/>
+      </w:tabs>
+    </w:pPr>
+  </w:style>
+  <w:style w:type="character" w:customStyle="1" w:styleId="StopkaZnak">
+    <w:name w:val="Stopka Znak"/>
+    <w:basedOn w:val="Domylnaczcionkaakapitu"/>
+    <w:link w:val="Stopka"/>
+    <w:uiPriority w:val="99"/>
+    <w:rsid w:val="004C16B4"/>
+    <w:rPr>
+      <w:rFonts w:ascii="Verdana" w:eastAsia="Times New Roman" w:hAnsi="Verdana" w:cs="Times New Roman"/>
+      <w:sz w:val="20"/>
+      <w:szCs w:val="24"/>
+      <w:lang w:eastAsia="pl-PL"/>
+    </w:rPr>
+  </w:style>
+  <w:style w:type="character" w:customStyle="1" w:styleId="Nagwek1Znak">
+    <w:name w:val="Nagłówek 1 Znak"/>
+    <w:basedOn w:val="Domylnaczcionkaakapitu"/>
+    <w:link w:val="Nagwek1"/>
+    <w:uiPriority w:val="9"/>
+    <w:rsid w:val="006F293A"/>
+    <w:rPr>
+      <w:rFonts w:asciiTheme="majorHAnsi" w:eastAsiaTheme="majorEastAsia" w:hAnsiTheme="majorHAnsi" w:cstheme="majorBidi"/>
+      <w:color w:val="2F5496" w:themeColor="accent1" w:themeShade="BF"/>
+      <w:sz w:val="32"/>
+      <w:szCs w:val="32"/>
+      <w:lang w:eastAsia="pl-PL"/>
+    </w:rPr>
+  </w:style>
+  <w:style w:type="paragraph" w:styleId="Nagwekspisutreci">
+    <w:name w:val="TOC Heading"/>
+    <w:basedOn w:val="Nagwek1"/>
+    <w:next w:val="Normalny"/>
+    <w:uiPriority w:val="39"/>
+    <w:unhideWhenUsed/>
+    <w:qFormat/>
+    <w:rsid w:val="006F293A"/>
+    <w:pPr>
+      <w:spacing w:line="259" w:lineRule="auto"/>
+      <w:outlineLvl w:val="9"/>
+    </w:pPr>
   </w:style>
 </w:styles>
 </file>
@@ -1104,4 +1718,16 @@
     </a:ext>
   </a:extLst>
 </a:theme>
+</file>
+
+<file path=customXml/item1.xml><?xml version="1.0" encoding="utf-8"?>
+<b:Sources xmlns:b="http://schemas.openxmlformats.org/officeDocument/2006/bibliography" xmlns="http://schemas.openxmlformats.org/officeDocument/2006/bibliography" SelectedStyle="\APASixthEditionOfficeOnline.xsl" StyleName="APA" Version="6"/>
+</file>
+
+<file path=customXml/itemProps1.xml><?xml version="1.0" encoding="utf-8"?>
+<ds:datastoreItem xmlns:ds="http://schemas.openxmlformats.org/officeDocument/2006/customXml" ds:itemID="{FE2F43BE-3FCB-4CBF-A888-A719D2E63179}">
+  <ds:schemaRefs>
+    <ds:schemaRef ds:uri="http://schemas.openxmlformats.org/officeDocument/2006/bibliography"/>
+  </ds:schemaRefs>
+</ds:datastoreItem>
 </file>
</xml_diff>

<commit_message>
diagram zwiazkow encji (#17)
</commit_message>
<xml_diff>
--- a/Dokumentacja.docx
+++ b/Dokumentacja.docx
@@ -597,7 +597,7 @@
         <w:rPr>
           <w:sz w:val="24"/>
         </w:rPr>
-        <w:t xml:space="preserve">, encja-atrybut-wartość, system wspomagający edukację i komunikację pomiędzy uczonymi i </w:t>
+        <w:t xml:space="preserve">, system wspomagający edukację i komunikację pomiędzy uczonymi i </w:t>
       </w:r>
       <w:r>
         <w:rPr>
@@ -1235,21 +1235,7 @@
                 <w:rStyle w:val="Hipercze"/>
                 <w:noProof/>
               </w:rPr>
-              <w:t>2.4.2 Diagram pr</w:t>
-            </w:r>
-            <w:r>
-              <w:rPr>
-                <w:rStyle w:val="Hipercze"/>
-                <w:noProof/>
-              </w:rPr>
-              <w:t>z</w:t>
-            </w:r>
-            <w:r>
-              <w:rPr>
-                <w:rStyle w:val="Hipercze"/>
-                <w:noProof/>
-              </w:rPr>
-              <w:t>ypadków użycia</w:t>
+              <w:t>2.4.2 Diagram przypadków użycia</w:t>
             </w:r>
             <w:r>
               <w:rPr>
@@ -1726,18 +1712,18 @@
         </w:rPr>
         <w:lastRenderedPageBreak/>
         <w:drawing>
-          <wp:anchor distT="0" distB="0" distL="114300" distR="114300" simplePos="0" relativeHeight="251660288" behindDoc="0" locked="0" layoutInCell="1" allowOverlap="1" wp14:anchorId="344DB289" wp14:editId="78830DC3">
+          <wp:anchor distT="0" distB="0" distL="114300" distR="114300" simplePos="0" relativeHeight="251656192" behindDoc="0" locked="0" layoutInCell="1" allowOverlap="1" wp14:anchorId="3FC87155" wp14:editId="70C51058">
             <wp:simplePos x="0" y="0"/>
             <wp:positionH relativeFrom="column">
-              <wp:posOffset>-852170</wp:posOffset>
+              <wp:posOffset>-899795</wp:posOffset>
             </wp:positionH>
             <wp:positionV relativeFrom="paragraph">
-              <wp:posOffset>281305</wp:posOffset>
+              <wp:posOffset>563880</wp:posOffset>
             </wp:positionV>
-            <wp:extent cx="7266940" cy="8286750"/>
+            <wp:extent cx="7204075" cy="7943850"/>
             <wp:effectExtent l="0" t="0" r="0" b="0"/>
             <wp:wrapSquare wrapText="bothSides"/>
-            <wp:docPr id="4" name="Obraz 4"/>
+            <wp:docPr id="2" name="Obraz 2"/>
             <wp:cNvGraphicFramePr>
               <a:graphicFrameLocks xmlns:a="http://schemas.openxmlformats.org/drawingml/2006/main" noChangeAspect="1"/>
             </wp:cNvGraphicFramePr>
@@ -1745,7 +1731,7 @@
               <a:graphicData uri="http://schemas.openxmlformats.org/drawingml/2006/picture">
                 <pic:pic xmlns:pic="http://schemas.openxmlformats.org/drawingml/2006/picture">
                   <pic:nvPicPr>
-                    <pic:cNvPr id="4" name="Obraz 4"/>
+                    <pic:cNvPr id="2" name="Obraz 2"/>
                     <pic:cNvPicPr/>
                   </pic:nvPicPr>
                   <pic:blipFill>
@@ -1763,7 +1749,7 @@
                   <pic:spPr>
                     <a:xfrm>
                       <a:off x="0" y="0"/>
-                      <a:ext cx="7266940" cy="8286750"/>
+                      <a:ext cx="7204075" cy="7943850"/>
                     </a:xfrm>
                     <a:prstGeom prst="rect">
                       <a:avLst/>
@@ -1788,20 +1774,87 @@
         <w:t>Diagram przypadków użycia</w:t>
       </w:r>
       <w:bookmarkEnd w:id="7"/>
+      <w:r>
+        <w:br/>
+      </w:r>
     </w:p>
-    <w:p/>
-    <w:p/>
     <w:p>
       <w:pPr>
-        <w:spacing w:after="160" w:line="259" w:lineRule="auto"/>
-        <w:rPr>
-          <w:rFonts w:asciiTheme="majorHAnsi" w:eastAsiaTheme="majorEastAsia" w:hAnsiTheme="majorHAnsi" w:cstheme="majorBidi"/>
-          <w:color w:val="A8D08D" w:themeColor="accent6" w:themeTint="99"/>
-          <w:sz w:val="36"/>
-        </w:rPr>
+        <w:pStyle w:val="Nagwek3"/>
       </w:pPr>
       <w:r>
+        <w:br w:type="page"/>
+      </w:r>
+      <w:r>
         <w:lastRenderedPageBreak/>
+        <w:t>2.4.3 Diagram związków encji</w:t>
+      </w:r>
+    </w:p>
+    <w:p>
+      <w:pPr>
+        <w:pStyle w:val="Nagwek3"/>
+      </w:pPr>
+      <w:r>
+        <w:rPr>
+          <w:noProof/>
+        </w:rPr>
+        <w:drawing>
+          <wp:anchor distT="0" distB="0" distL="114300" distR="114300" simplePos="0" relativeHeight="251660288" behindDoc="0" locked="0" layoutInCell="1" allowOverlap="1" wp14:anchorId="3B08E3B8" wp14:editId="4173C447">
+            <wp:simplePos x="0" y="0"/>
+            <wp:positionH relativeFrom="column">
+              <wp:posOffset>-847090</wp:posOffset>
+            </wp:positionH>
+            <wp:positionV relativeFrom="paragraph">
+              <wp:posOffset>1364351</wp:posOffset>
+            </wp:positionV>
+            <wp:extent cx="7452360" cy="5544185"/>
+            <wp:effectExtent l="0" t="0" r="0" b="0"/>
+            <wp:wrapSquare wrapText="bothSides"/>
+            <wp:docPr id="3" name="Obraz 3"/>
+            <wp:cNvGraphicFramePr>
+              <a:graphicFrameLocks xmlns:a="http://schemas.openxmlformats.org/drawingml/2006/main" noChangeAspect="1"/>
+            </wp:cNvGraphicFramePr>
+            <a:graphic xmlns:a="http://schemas.openxmlformats.org/drawingml/2006/main">
+              <a:graphicData uri="http://schemas.openxmlformats.org/drawingml/2006/picture">
+                <pic:pic xmlns:pic="http://schemas.openxmlformats.org/drawingml/2006/picture">
+                  <pic:nvPicPr>
+                    <pic:cNvPr id="3" name="Obraz 3"/>
+                    <pic:cNvPicPr/>
+                  </pic:nvPicPr>
+                  <pic:blipFill>
+                    <a:blip r:embed="rId9" cstate="print">
+                      <a:extLst>
+                        <a:ext uri="{28A0092B-C50C-407E-A947-70E740481C1C}">
+                          <a14:useLocalDpi xmlns:a14="http://schemas.microsoft.com/office/drawing/2010/main" val="0"/>
+                        </a:ext>
+                      </a:extLst>
+                    </a:blip>
+                    <a:stretch>
+                      <a:fillRect/>
+                    </a:stretch>
+                  </pic:blipFill>
+                  <pic:spPr>
+                    <a:xfrm>
+                      <a:off x="0" y="0"/>
+                      <a:ext cx="7452360" cy="5544185"/>
+                    </a:xfrm>
+                    <a:prstGeom prst="rect">
+                      <a:avLst/>
+                    </a:prstGeom>
+                  </pic:spPr>
+                </pic:pic>
+              </a:graphicData>
+            </a:graphic>
+            <wp14:sizeRelH relativeFrom="margin">
+              <wp14:pctWidth>0</wp14:pctWidth>
+            </wp14:sizeRelH>
+            <wp14:sizeRelV relativeFrom="margin">
+              <wp14:pctHeight>0</wp14:pctHeight>
+            </wp14:sizeRelV>
+          </wp:anchor>
+        </w:drawing>
+      </w:r>
+      <w:r>
         <w:br w:type="page"/>
       </w:r>
     </w:p>
@@ -1812,7 +1865,13 @@
       <w:bookmarkStart w:id="8" w:name="_Toc122535049"/>
       <w:r>
         <w:lastRenderedPageBreak/>
-        <w:t xml:space="preserve">2.4.3 </w:t>
+        <w:t>2.4.</w:t>
+      </w:r>
+      <w:r>
+        <w:t>4</w:t>
+      </w:r>
+      <w:r>
+        <w:t xml:space="preserve"> </w:t>
       </w:r>
       <w:r>
         <w:t>Scenariusze przypadków użycia</w:t>
@@ -2190,14 +2249,7 @@
                 <w:rFonts w:ascii="Bahnschrift SemiBold SemiConden" w:hAnsi="Bahnschrift SemiBold SemiConden"/>
                 <w:lang w:val="pl-PL"/>
               </w:rPr>
-              <w:t xml:space="preserve">Warunki </w:t>
-            </w:r>
-            <w:r>
-              <w:rPr>
-                <w:rFonts w:ascii="Bahnschrift SemiBold SemiConden" w:hAnsi="Bahnschrift SemiBold SemiConden"/>
-                <w:lang w:val="pl-PL"/>
-              </w:rPr>
-              <w:t>wstępne</w:t>
+              <w:t>Warunki wstępne</w:t>
             </w:r>
           </w:p>
         </w:tc>
@@ -29875,7 +29927,13 @@
       </w:pPr>
       <w:bookmarkStart w:id="9" w:name="_Toc122535050"/>
       <w:r>
-        <w:t xml:space="preserve">2.5.4 </w:t>
+        <w:t>2.5.</w:t>
+      </w:r>
+      <w:r>
+        <w:t>5</w:t>
+      </w:r>
+      <w:r>
+        <w:t xml:space="preserve"> </w:t>
       </w:r>
       <w:r>
         <w:t>Opis systemów zewnętrznych</w:t>
@@ -29912,7 +29970,7 @@
       <w:bookmarkEnd w:id="11"/>
     </w:p>
     <w:sectPr>
-      <w:footerReference w:type="default" r:id="rId9"/>
+      <w:footerReference w:type="default" r:id="rId10"/>
       <w:pgSz w:w="11906" w:h="16838"/>
       <w:pgMar w:top="1417" w:right="1417" w:bottom="1417" w:left="1417" w:header="708" w:footer="708" w:gutter="0"/>
       <w:cols w:space="708"/>

</xml_diff>